<commit_message>
Update final hackathon template.docx
</commit_message>
<xml_diff>
--- a/final hackathon template.docx
+++ b/final hackathon template.docx
@@ -8,7 +8,23 @@
           <w:b/>
           <w:bCs/>
         </w:rPr>
-        <w:t>Hackathon Project Phases Template for FitSync AI</w:t>
+        <w:t xml:space="preserve">Hackathon Project Phases Template for </w:t>
+      </w:r>
+      <w:proofErr w:type="spellStart"/>
+      <w:r>
+        <w:rPr>
+          <w:b/>
+          <w:bCs/>
+        </w:rPr>
+        <w:t>FitSync</w:t>
+      </w:r>
+      <w:proofErr w:type="spellEnd"/>
+      <w:r>
+        <w:rPr>
+          <w:b/>
+          <w:bCs/>
+        </w:rPr>
+        <w:t xml:space="preserve"> AI</w:t>
       </w:r>
     </w:p>
     <w:p>
@@ -27,8 +43,13 @@
       </w:r>
     </w:p>
     <w:p>
-      <w:r>
-        <w:t>FitSync AI: Real-Time Fitness Adjustments with LLaMA3</w:t>
+      <w:proofErr w:type="spellStart"/>
+      <w:r>
+        <w:t>FitSync</w:t>
+      </w:r>
+      <w:proofErr w:type="spellEnd"/>
+      <w:r>
+        <w:t xml:space="preserve"> AI: Real-Time Fitness Adjustments with LLaMA3</w:t>
       </w:r>
     </w:p>
     <w:p>
@@ -48,8 +69,13 @@
     </w:p>
     <w:p>
       <w:r>
-        <w:t>Team Shouryanga</w:t>
-      </w:r>
+        <w:t xml:space="preserve">Team </w:t>
+      </w:r>
+      <w:proofErr w:type="spellStart"/>
+      <w:r>
+        <w:t>Shouryanga</w:t>
+      </w:r>
+      <w:proofErr w:type="spellEnd"/>
     </w:p>
     <w:p>
       <w:pPr>
@@ -113,7 +139,7 @@
     <w:p>
       <w:r>
         <w:pict w14:anchorId="1BE950F8">
-          <v:rect id="_x0000_i1067" style="width:0;height:1.5pt" o:hralign="center" o:hrstd="t" o:hr="t" fillcolor="#a0a0a0" stroked="f"/>
+          <v:rect id="_x0000_i1025" style="width:0;height:1.5pt" o:hralign="center" o:hrstd="t" o:hr="t" fillcolor="#a0a0a0" stroked="f"/>
         </w:pict>
       </w:r>
     </w:p>
@@ -221,8 +247,13 @@
       </w:r>
     </w:p>
     <w:p>
-      <w:r>
-        <w:t>FitSync AI solves these problems by:</w:t>
+      <w:proofErr w:type="spellStart"/>
+      <w:r>
+        <w:t>FitSync</w:t>
+      </w:r>
+      <w:proofErr w:type="spellEnd"/>
+      <w:r>
+        <w:t xml:space="preserve"> AI solves these problems by:</w:t>
       </w:r>
     </w:p>
     <w:p>
@@ -232,12 +263,21 @@
           <w:numId w:val="3"/>
         </w:numPr>
       </w:pPr>
-      <w:r>
-        <w:rPr>
-          <w:b/>
-          <w:bCs/>
-        </w:rPr>
-        <w:t>Analyzing workout data</w:t>
+      <w:proofErr w:type="spellStart"/>
+      <w:r>
+        <w:rPr>
+          <w:b/>
+          <w:bCs/>
+        </w:rPr>
+        <w:t>Analyzing</w:t>
+      </w:r>
+      <w:proofErr w:type="spellEnd"/>
+      <w:r>
+        <w:rPr>
+          <w:b/>
+          <w:bCs/>
+        </w:rPr>
+        <w:t xml:space="preserve"> workout data</w:t>
       </w:r>
       <w:r>
         <w:t xml:space="preserve"> and providing </w:t>
@@ -358,7 +398,7 @@
       <w:r>
         <w:lastRenderedPageBreak/>
         <w:pict w14:anchorId="60D3FE6D">
-          <v:rect id="_x0000_i1068" style="width:0;height:1.5pt" o:hralign="center" o:hrstd="t" o:hr="t" fillcolor="#a0a0a0" stroked="f"/>
+          <v:rect id="_x0000_i1026" style="width:0;height:1.5pt" o:hralign="center" o:hrstd="t" o:hr="t" fillcolor="#a0a0a0" stroked="f"/>
         </w:pict>
       </w:r>
     </w:p>
@@ -425,8 +465,13 @@
         <w:t>Backend:</w:t>
       </w:r>
       <w:r>
-        <w:t xml:space="preserve"> FastAPI</w:t>
-      </w:r>
+        <w:t xml:space="preserve"> </w:t>
+      </w:r>
+      <w:proofErr w:type="spellStart"/>
+      <w:r>
+        <w:t>FastAPI</w:t>
+      </w:r>
+      <w:proofErr w:type="spellEnd"/>
     </w:p>
     <w:p>
       <w:pPr>
@@ -443,7 +488,15 @@
         <w:t>Frontend:</w:t>
       </w:r>
       <w:r>
-        <w:t xml:space="preserve"> Streamlit Web Framework, React Native (for mobile)</w:t>
+        <w:t xml:space="preserve"> </w:t>
+      </w:r>
+      <w:proofErr w:type="spellStart"/>
+      <w:r>
+        <w:t>Streamlit</w:t>
+      </w:r>
+      <w:proofErr w:type="spellEnd"/>
+      <w:r>
+        <w:t xml:space="preserve"> Web Framework, React Native (for mobile)</w:t>
       </w:r>
     </w:p>
     <w:p>
@@ -574,7 +627,7 @@
     <w:p>
       <w:r>
         <w:pict w14:anchorId="3FD48E9D">
-          <v:rect id="_x0000_i1069" style="width:0;height:1.5pt" o:hralign="center" o:hrstd="t" o:hr="t" fillcolor="#a0a0a0" stroked="f"/>
+          <v:rect id="_x0000_i1027" style="width:0;height:1.5pt" o:hralign="center" o:hrstd="t" o:hr="t" fillcolor="#a0a0a0" stroked="f"/>
         </w:pict>
       </w:r>
     </w:p>
@@ -752,7 +805,7 @@
     <w:p>
       <w:r>
         <w:pict w14:anchorId="586FEFE8">
-          <v:rect id="_x0000_i1070" style="width:0;height:1.5pt" o:hralign="center" o:hrstd="t" o:hr="t" fillcolor="#a0a0a0" stroked="f"/>
+          <v:rect id="_x0000_i1028" style="width:0;height:1.5pt" o:hralign="center" o:hrstd="t" o:hr="t" fillcolor="#a0a0a0" stroked="f"/>
         </w:pict>
       </w:r>
     </w:p>
@@ -1374,9 +1427,11 @@
             <w:hideMark/>
           </w:tcPr>
           <w:p>
+            <w:proofErr w:type="spellStart"/>
             <w:r>
               <w:t>harshith</w:t>
             </w:r>
+            <w:proofErr w:type="spellEnd"/>
           </w:p>
         </w:tc>
         <w:tc>
@@ -1622,7 +1677,7 @@
     <w:p>
       <w:r>
         <w:pict w14:anchorId="59536D13">
-          <v:rect id="_x0000_i1071" style="width:0;height:1.5pt" o:hralign="center" o:hrstd="t" o:hr="t" fillcolor="#a0a0a0" stroked="f"/>
+          <v:rect id="_x0000_i1029" style="width:0;height:1.5pt" o:hralign="center" o:hrstd="t" o:hr="t" fillcolor="#a0a0a0" stroked="f"/>
         </w:pict>
       </w:r>
     </w:p>
@@ -1671,8 +1726,13 @@
         <w:t>Frontend:</w:t>
       </w:r>
       <w:r>
-        <w:t xml:space="preserve"> Streamlit</w:t>
-      </w:r>
+        <w:t xml:space="preserve"> </w:t>
+      </w:r>
+      <w:proofErr w:type="spellStart"/>
+      <w:r>
+        <w:t>Streamlit</w:t>
+      </w:r>
+      <w:proofErr w:type="spellEnd"/>
     </w:p>
     <w:p>
       <w:pPr>
@@ -1707,7 +1767,15 @@
         <w:t>AI Frameworks:</w:t>
       </w:r>
       <w:r>
-        <w:t xml:space="preserve"> PyTorch, TensorFlow, OpenAI API</w:t>
+        <w:t xml:space="preserve"> </w:t>
+      </w:r>
+      <w:proofErr w:type="spellStart"/>
+      <w:r>
+        <w:t>PyTorch</w:t>
+      </w:r>
+      <w:proofErr w:type="spellEnd"/>
+      <w:r>
+        <w:t>, TensorFlow, OpenAI API</w:t>
       </w:r>
     </w:p>
     <w:p>
@@ -1931,7 +1999,7 @@
     <w:p>
       <w:r>
         <w:pict w14:anchorId="708C4AEA">
-          <v:rect id="_x0000_i1072" style="width:0;height:1.5pt" o:hralign="center" o:hrstd="t" o:hr="t" fillcolor="#a0a0a0" stroked="f"/>
+          <v:rect id="_x0000_i1030" style="width:0;height:1.5pt" o:hralign="center" o:hrstd="t" o:hr="t" fillcolor="#a0a0a0" stroked="f"/>
         </w:pict>
       </w:r>
     </w:p>
@@ -1963,12 +2031,12 @@
         <w:tblLook w:val="04A0" w:firstRow="1" w:lastRow="0" w:firstColumn="1" w:lastColumn="0" w:noHBand="0" w:noVBand="1"/>
       </w:tblPr>
       <w:tblGrid>
-        <w:gridCol w:w="793"/>
-        <w:gridCol w:w="1487"/>
-        <w:gridCol w:w="1931"/>
-        <w:gridCol w:w="2169"/>
-        <w:gridCol w:w="1590"/>
-        <w:gridCol w:w="1056"/>
+        <w:gridCol w:w="817"/>
+        <w:gridCol w:w="1510"/>
+        <w:gridCol w:w="1997"/>
+        <w:gridCol w:w="2209"/>
+        <w:gridCol w:w="1114"/>
+        <w:gridCol w:w="1379"/>
       </w:tblGrid>
       <w:tr>
         <w:trPr>
@@ -2334,13 +2402,7 @@
           </w:tcPr>
           <w:p>
             <w:r>
-              <w:rPr>
-                <w:rFonts w:ascii="Segoe UI Symbol" w:hAnsi="Segoe UI Symbol" w:cs="Segoe UI Symbol"/>
-              </w:rPr>
-              <w:t>⚠</w:t>
-            </w:r>
-            <w:r>
-              <w:t xml:space="preserve"> Needs Optimization</w:t>
+              <w:t>Optimized</w:t>
             </w:r>
           </w:p>
         </w:tc>
@@ -2503,22 +2565,22 @@
               <w:rPr>
                 <w:rFonts w:ascii="Segoe UI Emoji" w:hAnsi="Segoe UI Emoji" w:cs="Segoe UI Emoji"/>
               </w:rPr>
-              <w:t>❌</w:t>
-            </w:r>
-            <w:r>
-              <w:t xml:space="preserve"> Needs Fixes</w:t>
-            </w:r>
-          </w:p>
-        </w:tc>
-        <w:tc>
-          <w:tcPr>
-            <w:tcW w:w="0" w:type="auto"/>
-            <w:vAlign w:val="center"/>
-            <w:hideMark/>
-          </w:tcPr>
-          <w:p>
-            <w:r>
-              <w:t>Dev Team</w:t>
+              <w:t>✅</w:t>
+            </w:r>
+            <w:r>
+              <w:t xml:space="preserve"> Fixed</w:t>
+            </w:r>
+          </w:p>
+        </w:tc>
+        <w:tc>
+          <w:tcPr>
+            <w:tcW w:w="0" w:type="auto"/>
+            <w:vAlign w:val="center"/>
+            <w:hideMark/>
+          </w:tcPr>
+          <w:p>
+            <w:r>
+              <w:t>Raja babu and Akash</w:t>
             </w:r>
           </w:p>
         </w:tc>
@@ -2601,7 +2663,7 @@
           </w:tcPr>
           <w:p>
             <w:r>
-              <w:t>DevOps Team</w:t>
+              <w:t xml:space="preserve">Harshith </w:t>
             </w:r>
           </w:p>
         </w:tc>
@@ -2610,7 +2672,7 @@
     <w:p>
       <w:r>
         <w:pict w14:anchorId="5122EB1E">
-          <v:rect id="_x0000_i1073" style="width:0;height:1.5pt" o:hralign="center" o:hrstd="t" o:hr="t" fillcolor="#a0a0a0" stroked="f"/>
+          <v:rect id="_x0000_i1031" style="width:0;height:1.5pt" o:hralign="center" o:hrstd="t" o:hr="t" fillcolor="#a0a0a0" stroked="f"/>
         </w:pict>
       </w:r>
     </w:p>
@@ -2643,7 +2705,15 @@
         <w:t>✅</w:t>
       </w:r>
       <w:r>
-        <w:t xml:space="preserve"> Fully Functional FitSync AI Platform</w:t>
+        <w:t xml:space="preserve"> Fully Functional </w:t>
+      </w:r>
+      <w:proofErr w:type="spellStart"/>
+      <w:r>
+        <w:t>FitSync</w:t>
+      </w:r>
+      <w:proofErr w:type="spellEnd"/>
+      <w:r>
+        <w:t xml:space="preserve"> AI Platform</w:t>
       </w:r>
     </w:p>
     <w:p>
@@ -2713,8 +2783,13 @@
       </w:r>
     </w:p>
     <w:p>
-      <w:r>
-        <w:t xml:space="preserve">FitSync AI isn’t just another fitness app—it’s a </w:t>
+      <w:proofErr w:type="spellStart"/>
+      <w:r>
+        <w:t>FitSync</w:t>
+      </w:r>
+      <w:proofErr w:type="spellEnd"/>
+      <w:r>
+        <w:t xml:space="preserve"> AI isn’t just another fitness app—it’s a </w:t>
       </w:r>
       <w:r>
         <w:rPr>
@@ -5163,6 +5238,7 @@
   <w:style w:type="character" w:default="1" w:styleId="DefaultParagraphFont">
     <w:name w:val="Default Paragraph Font"/>
     <w:uiPriority w:val="1"/>
+    <w:semiHidden/>
     <w:unhideWhenUsed/>
   </w:style>
   <w:style w:type="table" w:default="1" w:styleId="TableNormal">

</xml_diff>